<commit_message>
Hadn't committed in a couple days
</commit_message>
<xml_diff>
--- a/EECE1010 - Digital Fundamentals/Lab 3/Lab 3.docx
+++ b/EECE1010 - Digital Fundamentals/Lab 3/Lab 3.docx
@@ -2,6 +2,11 @@
 <file path=word/document.xml><?xml version="1.0" encoding="utf-8"?>
 <w:document xmlns:wpc="http://schemas.microsoft.com/office/word/2010/wordprocessingCanvas" xmlns:mc="http://schemas.openxmlformats.org/markup-compatibility/2006" xmlns:o="urn:schemas-microsoft-com:office:office" xmlns:r="http://schemas.openxmlformats.org/officeDocument/2006/relationships" xmlns:m="http://schemas.openxmlformats.org/officeDocument/2006/math" xmlns:v="urn:schemas-microsoft-com:vml" xmlns:wp14="http://schemas.microsoft.com/office/word/2010/wordprocessingDrawing" xmlns:wp="http://schemas.openxmlformats.org/drawingml/2006/wordprocessingDrawing" xmlns:w10="urn:schemas-microsoft-com:office:word" xmlns:w="http://schemas.openxmlformats.org/wordprocessingml/2006/main" xmlns:w14="http://schemas.microsoft.com/office/word/2010/wordml" xmlns:wpg="http://schemas.microsoft.com/office/word/2010/wordprocessingGroup" xmlns:wpi="http://schemas.microsoft.com/office/word/2010/wordprocessingInk" xmlns:wne="http://schemas.microsoft.com/office/word/2006/wordml" xmlns:wps="http://schemas.microsoft.com/office/word/2010/wordprocessingShape" mc:Ignorable="w14 wp14">
   <w:body>
+    <w:p>
+      <w:pPr>
+        <w:jc w:val="center"/>
+      </w:pPr>
+    </w:p>
     <w:p>
       <w:pPr>
         <w:jc w:val="center"/>
@@ -61,6 +66,13 @@
     </w:p>
     <w:p>
       <w:pPr>
+        <w:jc w:val="center"/>
+      </w:pPr>
+      <w:bookmarkStart w:id="0" w:name="_GoBack"/>
+      <w:bookmarkEnd w:id="0"/>
+    </w:p>
+    <w:p>
+      <w:pPr>
         <w:pStyle w:val="Title"/>
         <w:spacing w:line="276" w:lineRule="auto"/>
         <w:jc w:val="center"/>
@@ -480,6 +492,9 @@
               <w:spacing w:line="276" w:lineRule="auto"/>
               <w:jc w:val="center"/>
             </w:pPr>
+            <w:r>
+              <w:t>0</w:t>
+            </w:r>
           </w:p>
         </w:tc>
       </w:tr>
@@ -549,6 +564,9 @@
               <w:spacing w:line="276" w:lineRule="auto"/>
               <w:jc w:val="center"/>
             </w:pPr>
+            <w:r>
+              <w:t>0</w:t>
+            </w:r>
           </w:p>
         </w:tc>
       </w:tr>
@@ -618,6 +636,9 @@
               <w:spacing w:line="276" w:lineRule="auto"/>
               <w:jc w:val="center"/>
             </w:pPr>
+            <w:r>
+              <w:t>0</w:t>
+            </w:r>
           </w:p>
         </w:tc>
       </w:tr>
@@ -687,6 +708,9 @@
               <w:spacing w:line="276" w:lineRule="auto"/>
               <w:jc w:val="center"/>
             </w:pPr>
+            <w:r>
+              <w:t>1</w:t>
+            </w:r>
           </w:p>
         </w:tc>
       </w:tr>
@@ -756,6 +780,9 @@
               <w:spacing w:line="276" w:lineRule="auto"/>
               <w:jc w:val="center"/>
             </w:pPr>
+            <w:r>
+              <w:t>0</w:t>
+            </w:r>
           </w:p>
         </w:tc>
       </w:tr>
@@ -825,6 +852,9 @@
               <w:spacing w:line="276" w:lineRule="auto"/>
               <w:jc w:val="center"/>
             </w:pPr>
+            <w:r>
+              <w:t>0</w:t>
+            </w:r>
           </w:p>
         </w:tc>
       </w:tr>
@@ -894,6 +924,9 @@
               <w:spacing w:line="276" w:lineRule="auto"/>
               <w:jc w:val="center"/>
             </w:pPr>
+            <w:r>
+              <w:t>0</w:t>
+            </w:r>
           </w:p>
         </w:tc>
       </w:tr>
@@ -963,6 +996,9 @@
               <w:spacing w:line="276" w:lineRule="auto"/>
               <w:jc w:val="center"/>
             </w:pPr>
+            <w:r>
+              <w:t>1</w:t>
+            </w:r>
           </w:p>
         </w:tc>
       </w:tr>
@@ -1032,6 +1068,9 @@
               <w:spacing w:line="276" w:lineRule="auto"/>
               <w:jc w:val="center"/>
             </w:pPr>
+            <w:r>
+              <w:t>0</w:t>
+            </w:r>
           </w:p>
         </w:tc>
       </w:tr>
@@ -1101,6 +1140,9 @@
               <w:spacing w:line="276" w:lineRule="auto"/>
               <w:jc w:val="center"/>
             </w:pPr>
+            <w:r>
+              <w:t>0</w:t>
+            </w:r>
           </w:p>
         </w:tc>
       </w:tr>
@@ -1170,6 +1212,9 @@
               <w:spacing w:line="276" w:lineRule="auto"/>
               <w:jc w:val="center"/>
             </w:pPr>
+            <w:r>
+              <w:t>0</w:t>
+            </w:r>
           </w:p>
         </w:tc>
       </w:tr>
@@ -1239,6 +1284,9 @@
               <w:spacing w:line="276" w:lineRule="auto"/>
               <w:jc w:val="center"/>
             </w:pPr>
+            <w:r>
+              <w:t>1</w:t>
+            </w:r>
           </w:p>
         </w:tc>
       </w:tr>
@@ -1308,6 +1356,9 @@
               <w:spacing w:line="276" w:lineRule="auto"/>
               <w:jc w:val="center"/>
             </w:pPr>
+            <w:r>
+              <w:t>1</w:t>
+            </w:r>
           </w:p>
         </w:tc>
       </w:tr>
@@ -1377,6 +1428,9 @@
               <w:spacing w:line="276" w:lineRule="auto"/>
               <w:jc w:val="center"/>
             </w:pPr>
+            <w:r>
+              <w:t>1</w:t>
+            </w:r>
           </w:p>
         </w:tc>
       </w:tr>
@@ -1446,6 +1500,9 @@
               <w:spacing w:line="276" w:lineRule="auto"/>
               <w:jc w:val="center"/>
             </w:pPr>
+            <w:r>
+              <w:t>1</w:t>
+            </w:r>
           </w:p>
         </w:tc>
       </w:tr>
@@ -1515,6 +1572,9 @@
               <w:spacing w:line="276" w:lineRule="auto"/>
               <w:jc w:val="center"/>
             </w:pPr>
+            <w:r>
+              <w:t>1</w:t>
+            </w:r>
           </w:p>
         </w:tc>
       </w:tr>
@@ -1686,7 +1746,10 @@
       </w:r>
       <w:proofErr w:type="spellEnd"/>
       <w:r>
-        <w:t xml:space="preserve"> which represents the following Boolean expression.</w:t>
+        <w:t xml:space="preserve"> which </w:t>
+      </w:r>
+      <w:r>
+        <w:t>0</w:t>
       </w:r>
     </w:p>
     <w:p>
@@ -1960,6 +2023,9 @@
               <w:spacing w:line="276" w:lineRule="auto"/>
               <w:jc w:val="center"/>
             </w:pPr>
+            <w:r>
+              <w:t>0</w:t>
+            </w:r>
           </w:p>
         </w:tc>
       </w:tr>
@@ -2001,6 +2067,9 @@
               <w:spacing w:line="276" w:lineRule="auto"/>
               <w:jc w:val="center"/>
             </w:pPr>
+            <w:r>
+              <w:t>1</w:t>
+            </w:r>
           </w:p>
         </w:tc>
       </w:tr>
@@ -2042,6 +2111,9 @@
               <w:spacing w:line="276" w:lineRule="auto"/>
               <w:jc w:val="center"/>
             </w:pPr>
+            <w:r>
+              <w:t>1</w:t>
+            </w:r>
           </w:p>
         </w:tc>
       </w:tr>
@@ -2083,6 +2155,9 @@
               <w:spacing w:line="276" w:lineRule="auto"/>
               <w:jc w:val="center"/>
             </w:pPr>
+            <w:r>
+              <w:t>0</w:t>
+            </w:r>
           </w:p>
         </w:tc>
       </w:tr>
@@ -2231,6 +2306,64 @@
       </w:pPr>
       <w:r>
         <w:t>Demonstrate the circuit to your instructor. Be sure that your circuit is correct before proceeding.</w:t>
+      </w:r>
+    </w:p>
+    <w:p/>
+    <w:p/>
+    <w:p>
+      <w:r>
+        <w:rPr>
+          <w:noProof/>
+          <w:lang w:eastAsia="en-CA"/>
+        </w:rPr>
+        <w:drawing>
+          <wp:inline distT="0" distB="0" distL="0" distR="0">
+            <wp:extent cx="3200400" cy="1733550"/>
+            <wp:effectExtent l="0" t="0" r="0" b="0"/>
+            <wp:docPr id="6" name="Picture 6" descr="\\Fs06d\stu8\Home\Vrodriguesdiamon-cc\School\EECE1010 - Digital Fundamentals\Lab 3\images\CombinatorialCircuit.PNG"/>
+            <wp:cNvGraphicFramePr>
+              <a:graphicFrameLocks xmlns:a="http://schemas.openxmlformats.org/drawingml/2006/main" noChangeAspect="1"/>
+            </wp:cNvGraphicFramePr>
+            <a:graphic xmlns:a="http://schemas.openxmlformats.org/drawingml/2006/main">
+              <a:graphicData uri="http://schemas.openxmlformats.org/drawingml/2006/picture">
+                <pic:pic xmlns:pic="http://schemas.openxmlformats.org/drawingml/2006/picture">
+                  <pic:nvPicPr>
+                    <pic:cNvPr id="0" name="Picture 1" descr="\\Fs06d\stu8\Home\Vrodriguesdiamon-cc\School\EECE1010 - Digital Fundamentals\Lab 3\images\CombinatorialCircuit.PNG"/>
+                    <pic:cNvPicPr>
+                      <a:picLocks noChangeAspect="1" noChangeArrowheads="1"/>
+                    </pic:cNvPicPr>
+                  </pic:nvPicPr>
+                  <pic:blipFill>
+                    <a:blip r:embed="rId11" cstate="print">
+                      <a:extLst>
+                        <a:ext uri="{28A0092B-C50C-407E-A947-70E740481C1C}">
+                          <a14:useLocalDpi xmlns:a14="http://schemas.microsoft.com/office/drawing/2010/main" val="0"/>
+                        </a:ext>
+                      </a:extLst>
+                    </a:blip>
+                    <a:srcRect/>
+                    <a:stretch>
+                      <a:fillRect/>
+                    </a:stretch>
+                  </pic:blipFill>
+                  <pic:spPr bwMode="auto">
+                    <a:xfrm>
+                      <a:off x="0" y="0"/>
+                      <a:ext cx="3200400" cy="1733550"/>
+                    </a:xfrm>
+                    <a:prstGeom prst="rect">
+                      <a:avLst/>
+                    </a:prstGeom>
+                    <a:noFill/>
+                    <a:ln>
+                      <a:noFill/>
+                    </a:ln>
+                  </pic:spPr>
+                </pic:pic>
+              </a:graphicData>
+            </a:graphic>
+          </wp:inline>
+        </w:drawing>
       </w:r>
     </w:p>
     <w:p/>
@@ -2263,7 +2396,6 @@
               </w:rPr>
             </w:pPr>
             <w:r>
-              <w:lastRenderedPageBreak/>
               <w:br w:type="column"/>
             </w:r>
             <w:r>
@@ -2429,6 +2561,9 @@
               <w:spacing w:line="276" w:lineRule="auto"/>
               <w:jc w:val="center"/>
             </w:pPr>
+            <w:r>
+              <w:t>0</w:t>
+            </w:r>
           </w:p>
         </w:tc>
         <w:tc>
@@ -2495,6 +2630,9 @@
               <w:spacing w:line="276" w:lineRule="auto"/>
               <w:jc w:val="center"/>
             </w:pPr>
+            <w:r>
+              <w:t>0</w:t>
+            </w:r>
           </w:p>
         </w:tc>
         <w:tc>
@@ -2561,6 +2699,9 @@
               <w:spacing w:line="276" w:lineRule="auto"/>
               <w:jc w:val="center"/>
             </w:pPr>
+            <w:r>
+              <w:t>1</w:t>
+            </w:r>
           </w:p>
         </w:tc>
         <w:tc>
@@ -2627,6 +2768,9 @@
               <w:spacing w:line="276" w:lineRule="auto"/>
               <w:jc w:val="center"/>
             </w:pPr>
+            <w:r>
+              <w:t>0</w:t>
+            </w:r>
           </w:p>
         </w:tc>
         <w:tc>
@@ -2693,6 +2837,9 @@
               <w:spacing w:line="276" w:lineRule="auto"/>
               <w:jc w:val="center"/>
             </w:pPr>
+            <w:r>
+              <w:t>0</w:t>
+            </w:r>
           </w:p>
         </w:tc>
         <w:tc>
@@ -2759,6 +2906,9 @@
               <w:spacing w:line="276" w:lineRule="auto"/>
               <w:jc w:val="center"/>
             </w:pPr>
+            <w:r>
+              <w:t>1</w:t>
+            </w:r>
           </w:p>
         </w:tc>
         <w:tc>
@@ -2825,6 +2975,9 @@
               <w:spacing w:line="276" w:lineRule="auto"/>
               <w:jc w:val="center"/>
             </w:pPr>
+            <w:r>
+              <w:t>0</w:t>
+            </w:r>
           </w:p>
         </w:tc>
         <w:tc>
@@ -2891,6 +3044,9 @@
               <w:spacing w:line="276" w:lineRule="auto"/>
               <w:jc w:val="center"/>
             </w:pPr>
+            <w:r>
+              <w:t>1</w:t>
+            </w:r>
           </w:p>
         </w:tc>
         <w:tc>
@@ -2919,13 +3075,7 @@
         <w:t>Part E – Solving a problem with a Combinatorial Circuit</w:t>
       </w:r>
     </w:p>
-    <w:p>
-      <w:bookmarkStart w:id="0" w:name="_GoBack"/>
-      <w:bookmarkEnd w:id="0"/>
-      <w:r>
-        <w:br w:type="column"/>
-      </w:r>
-    </w:p>
+    <w:p/>
     <w:sectPr>
       <w:pgSz w:w="15840" w:h="12240" w:orient="landscape"/>
       <w:pgMar w:top="1440" w:right="1440" w:bottom="1440" w:left="1440" w:header="720" w:footer="720" w:gutter="0"/>
@@ -3801,6 +3951,7 @@
   <w:style w:type="character" w:default="1" w:styleId="DefaultParagraphFont">
     <w:name w:val="Default Paragraph Font"/>
     <w:uiPriority w:val="1"/>
+    <w:semiHidden/>
     <w:unhideWhenUsed/>
   </w:style>
   <w:style w:type="table" w:default="1" w:styleId="TableNormal">
@@ -4173,6 +4324,7 @@
   <w:style w:type="character" w:default="1" w:styleId="DefaultParagraphFont">
     <w:name w:val="Default Paragraph Font"/>
     <w:uiPriority w:val="1"/>
+    <w:semiHidden/>
     <w:unhideWhenUsed/>
   </w:style>
   <w:style w:type="table" w:default="1" w:styleId="TableNormal">

</xml_diff>